<commit_message>
Responded to User Manual edits
</commit_message>
<xml_diff>
--- a/Help/Swarm-PI_UserManual.docx
+++ b/Help/Swarm-PI_UserManual.docx
@@ -198,35 +198,25 @@
         <w:rPr>
           <w:rFonts w:ascii="Garamond" w:hAnsi="Garamond"/>
         </w:rPr>
-        <w:t>Ensure Max 7 (</w:t>
-      </w:r>
-      <w:ins w:id="0" w:author="Brian Truskowski" w:date="2016-05-09T16:15:00Z">
-        <w:r>
-          <w:rPr>
-            <w:rFonts w:ascii="Garamond" w:hAnsi="Garamond"/>
-          </w:rPr>
-          <w:t xml:space="preserve">Licenses can be purchased from the </w:t>
-        </w:r>
-      </w:ins>
-      <w:r>
-        <w:rPr>
-          <w:rFonts w:ascii="Garamond" w:hAnsi="Garamond"/>
-        </w:rPr>
-        <w:t>Cycling ’74</w:t>
-      </w:r>
-      <w:ins w:id="1" w:author="Brian Truskowski" w:date="2016-05-09T16:15:00Z">
-        <w:r>
-          <w:rPr>
-            <w:rFonts w:ascii="Garamond" w:hAnsi="Garamond"/>
-          </w:rPr>
-          <w:t xml:space="preserve"> website</w:t>
-        </w:r>
-      </w:ins>
-      <w:r>
-        <w:rPr>
-          <w:rFonts w:ascii="Garamond" w:hAnsi="Garamond"/>
-        </w:rPr>
-        <w:t>) is downloaded on the computer you are using.</w:t>
+        <w:t>Ensure Max 7</w:t>
+      </w:r>
+      <w:r>
+        <w:rPr>
+          <w:rFonts w:ascii="Garamond" w:hAnsi="Garamond"/>
+        </w:rPr>
+        <w:t xml:space="preserve"> </w:t>
+      </w:r>
+      <w:r>
+        <w:rPr>
+          <w:rFonts w:ascii="Garamond" w:hAnsi="Garamond"/>
+        </w:rPr>
+        <w:t xml:space="preserve">(Licenses can be purchased from the Cycling ’74 website) </w:t>
+      </w:r>
+      <w:r>
+        <w:rPr>
+          <w:rFonts w:ascii="Garamond" w:hAnsi="Garamond"/>
+        </w:rPr>
+        <w:t>is downloaded on the computer you are using.</w:t>
       </w:r>
     </w:p>
     <w:p>
@@ -240,7 +230,6 @@
           <w:rFonts w:ascii="Garamond" w:hAnsi="Garamond"/>
         </w:rPr>
       </w:pPr>
-      <w:commentRangeStart w:id="2"/>
       <w:r>
         <w:rPr>
           <w:rFonts w:ascii="Garamond" w:hAnsi="Garamond"/>
@@ -265,20 +254,7 @@
         <w:rPr>
           <w:rFonts w:ascii="Garamond" w:hAnsi="Garamond"/>
         </w:rPr>
-        <w:t xml:space="preserve"> the folder “IS_2016.” </w:t>
-      </w:r>
-      <w:commentRangeEnd w:id="2"/>
-      <w:r>
-        <w:rPr>
-          <w:rStyle w:val="CommentReference"/>
-        </w:rPr>
-        <w:commentReference w:id="2"/>
-      </w:r>
-      <w:r>
-        <w:rPr>
-          <w:rFonts w:ascii="Garamond" w:hAnsi="Garamond"/>
-        </w:rPr>
-        <w:t>The file must be within this folder to run properly.</w:t>
+        <w:t xml:space="preserve"> the folder “IS_2016.” The file must be within this folder to run properly.</w:t>
       </w:r>
     </w:p>
     <w:p>
@@ -333,7 +309,7 @@
                           </pic:cNvPicPr>
                         </pic:nvPicPr>
                         <pic:blipFill>
-                          <a:blip r:embed="rId8">
+                          <a:blip r:embed="rId7">
                             <a:extLst>
                               <a:ext uri="{28A0092B-C50C-407E-A947-70E740481C1C}">
                                 <a14:useLocalDpi xmlns:a14="http://schemas.microsoft.com/office/drawing/2010/main" val="0"/>
@@ -750,7 +726,6 @@
           <w:numId w:val="1"/>
         </w:numPr>
         <w:rPr>
-          <w:ins w:id="3" w:author="Brian Truskowski" w:date="2016-05-09T16:17:00Z"/>
           <w:rFonts w:ascii="Garamond" w:hAnsi="Garamond"/>
         </w:rPr>
       </w:pPr>
@@ -772,14 +747,20 @@
           <w:rFonts w:ascii="Garamond" w:hAnsi="Garamond"/>
         </w:rPr>
       </w:pPr>
-      <w:ins w:id="4" w:author="Brian Truskowski" w:date="2016-05-09T16:17:00Z">
-        <w:r>
-          <w:rPr>
-            <w:rFonts w:ascii="Garamond" w:hAnsi="Garamond"/>
-          </w:rPr>
-          <w:t>Presets can be cleared by adjusting the number picker on the right of Figure 2 and clicking the 'bang' object next to the picker.</w:t>
-        </w:r>
-      </w:ins>
+      <w:proofErr w:type="gramStart"/>
+      <w:r>
+        <w:rPr>
+          <w:rFonts w:ascii="Garamond" w:hAnsi="Garamond"/>
+        </w:rPr>
+        <w:t>Presets can be cleared by adjusting the number picker on the right of Figure 2 and clicking the 'bang' object next to the picker</w:t>
+      </w:r>
+      <w:proofErr w:type="gramEnd"/>
+      <w:r>
+        <w:rPr>
+          <w:rFonts w:ascii="Garamond" w:hAnsi="Garamond"/>
+        </w:rPr>
+        <w:t>.</w:t>
+      </w:r>
     </w:p>
     <w:p>
       <w:pPr>
@@ -798,20 +779,6 @@
         </w:rPr>
         <w:t xml:space="preserve">To run the simulation continuously, press the X labeled “Run.” </w:t>
       </w:r>
-      <w:commentRangeStart w:id="5"/>
-      <w:r>
-        <w:rPr>
-          <w:rFonts w:ascii="Garamond" w:hAnsi="Garamond"/>
-        </w:rPr>
-        <w:t xml:space="preserve">To run one time step, press the O next to the X. </w:t>
-      </w:r>
-      <w:commentRangeEnd w:id="5"/>
-      <w:r>
-        <w:rPr>
-          <w:rStyle w:val="CommentReference"/>
-        </w:rPr>
-        <w:commentReference w:id="5"/>
-      </w:r>
     </w:p>
     <w:p>
       <w:pPr>
@@ -821,15 +788,28 @@
           <w:numId w:val="1"/>
         </w:numPr>
         <w:rPr>
-          <w:ins w:id="6" w:author="Brian Truskowski" w:date="2016-05-09T16:26:00Z"/>
-          <w:rFonts w:ascii="Garamond" w:hAnsi="Garamond"/>
-        </w:rPr>
-      </w:pPr>
-      <w:r>
-        <w:rPr>
-          <w:rFonts w:ascii="Garamond" w:hAnsi="Garamond"/>
-        </w:rPr>
-        <w:t>The visual will appear in a black box that opened when you opened Max called “boids2.” This box might be behind something but should be open on your desktop. You can resize the box to make it bigger or smaller as you would with any application.</w:t>
+          <w:rFonts w:ascii="Garamond" w:hAnsi="Garamond"/>
+        </w:rPr>
+      </w:pPr>
+      <w:r>
+        <w:rPr>
+          <w:rFonts w:ascii="Garamond" w:hAnsi="Garamond"/>
+        </w:rPr>
+        <w:t xml:space="preserve">Note: To run one time step, press the O (next to the x). This can be useful for debugging, because it only does one </w:t>
+      </w:r>
+      <w:proofErr w:type="spellStart"/>
+      <w:r>
+        <w:rPr>
+          <w:rFonts w:ascii="Garamond" w:hAnsi="Garamond"/>
+        </w:rPr>
+        <w:t>FlightStep</w:t>
+      </w:r>
+      <w:proofErr w:type="spellEnd"/>
+      <w:r>
+        <w:rPr>
+          <w:rFonts w:ascii="Garamond" w:hAnsi="Garamond"/>
+        </w:rPr>
+        <w:t>.</w:t>
       </w:r>
     </w:p>
     <w:p>
@@ -843,38 +823,46 @@
           <w:rFonts w:ascii="Garamond" w:hAnsi="Garamond"/>
         </w:rPr>
       </w:pPr>
-      <w:ins w:id="7" w:author="Brian Truskowski" w:date="2016-05-09T16:26:00Z">
-        <w:r>
-          <w:rPr>
-            <w:rFonts w:ascii="Garamond" w:hAnsi="Garamond"/>
-          </w:rPr>
-          <w:t xml:space="preserve">The visual can be </w:t>
-        </w:r>
-      </w:ins>
-      <w:ins w:id="8" w:author="Brian Truskowski" w:date="2016-05-09T16:27:00Z">
-        <w:r>
-          <w:rPr>
-            <w:rFonts w:ascii="Garamond" w:hAnsi="Garamond"/>
-          </w:rPr>
-          <w:t>rotated</w:t>
-        </w:r>
-      </w:ins>
-      <w:ins w:id="9" w:author="Brian Truskowski" w:date="2016-05-09T16:26:00Z">
-        <w:r>
-          <w:rPr>
-            <w:rFonts w:ascii="Garamond" w:hAnsi="Garamond"/>
-          </w:rPr>
-          <w:t xml:space="preserve"> by dragging inside the "boids2" box. Zooming is done by holding down command and dragging. </w:t>
-        </w:r>
-      </w:ins>
-      <w:ins w:id="10" w:author="Brian Truskowski" w:date="2016-05-09T16:27:00Z">
-        <w:r>
-          <w:rPr>
-            <w:rFonts w:ascii="Garamond" w:hAnsi="Garamond"/>
-          </w:rPr>
-          <w:t>Panning is done by holding down control and dragging. (These instructions are for Mac users)</w:t>
-        </w:r>
-      </w:ins>
+      <w:r>
+        <w:rPr>
+          <w:rFonts w:ascii="Garamond" w:hAnsi="Garamond"/>
+        </w:rPr>
+        <w:t>The visual will appear in a black box that opened when you opened Max called “boids2.” This box might be behind something but should be open on your desktop. You can resize the box to make it bigger or smaller as you would with any application.</w:t>
+      </w:r>
+    </w:p>
+    <w:p>
+      <w:pPr>
+        <w:pStyle w:val="ListParagraph"/>
+        <w:numPr>
+          <w:ilvl w:val="1"/>
+          <w:numId w:val="1"/>
+        </w:numPr>
+        <w:rPr>
+          <w:rFonts w:ascii="Garamond" w:hAnsi="Garamond"/>
+        </w:rPr>
+      </w:pPr>
+      <w:proofErr w:type="gramStart"/>
+      <w:r>
+        <w:rPr>
+          <w:rFonts w:ascii="Garamond" w:hAnsi="Garamond"/>
+        </w:rPr>
+        <w:t>The visual can be rotated by dragging inside the "boids2" box</w:t>
+      </w:r>
+      <w:proofErr w:type="gramEnd"/>
+      <w:r>
+        <w:rPr>
+          <w:rFonts w:ascii="Garamond" w:hAnsi="Garamond"/>
+        </w:rPr>
+        <w:t xml:space="preserve">. Zooming is done by holding down command and dragging. Panning is done by holding down control and dragging. </w:t>
+      </w:r>
+      <w:r>
+        <w:rPr>
+          <w:rFonts w:ascii="Garamond" w:hAnsi="Garamond"/>
+        </w:rPr>
+        <w:t>(Note: These instructions are for Mac users.)</w:t>
+      </w:r>
+      <w:bookmarkStart w:id="0" w:name="_GoBack"/>
+      <w:bookmarkEnd w:id="0"/>
     </w:p>
     <w:p>
       <w:pPr>
@@ -909,6 +897,7 @@
         <w:rPr>
           <w:rFonts w:ascii="Garamond" w:hAnsi="Garamond"/>
         </w:rPr>
+        <w:lastRenderedPageBreak/>
         <w:t>First, ensure the ID is correct.</w:t>
       </w:r>
     </w:p>
@@ -927,7 +916,6 @@
         <w:rPr>
           <w:rFonts w:ascii="Garamond" w:hAnsi="Garamond"/>
         </w:rPr>
-        <w:lastRenderedPageBreak/>
         <w:t>Second, set the x/y/z position values by clicking on the box, typing a number, and pressing enter. Note that the world’s dimensions are 10 x 10 x 10.</w:t>
       </w:r>
     </w:p>
@@ -948,22 +936,12 @@
         </w:rPr>
         <w:t xml:space="preserve">Third, set the radius of the attractor. This is the </w:t>
       </w:r>
-      <w:del w:id="11" w:author="Brian Truskowski" w:date="2016-05-09T16:25:00Z">
-        <w:r>
-          <w:rPr>
-            <w:rFonts w:ascii="Garamond" w:hAnsi="Garamond"/>
-          </w:rPr>
-          <w:delText>area where</w:delText>
-        </w:r>
-      </w:del>
-      <w:ins w:id="12" w:author="Brian Truskowski" w:date="2016-05-09T16:25:00Z">
-        <w:r>
-          <w:rPr>
-            <w:rFonts w:ascii="Garamond" w:hAnsi="Garamond"/>
-          </w:rPr>
-          <w:t>distance from which</w:t>
-        </w:r>
-      </w:ins>
+      <w:r>
+        <w:rPr>
+          <w:rFonts w:ascii="Garamond" w:hAnsi="Garamond"/>
+        </w:rPr>
+        <w:t>area where</w:t>
+      </w:r>
       <w:r>
         <w:rPr>
           <w:rFonts w:ascii="Garamond" w:hAnsi="Garamond"/>
@@ -1088,20 +1066,12 @@
         </w:rPr>
         <w:t>Optionally, you can change the “Mode” to 0, 1, or 2 to change the information provided to Max by the external. Descriptions of the modes are in the green box on the right.</w:t>
       </w:r>
-      <w:ins w:id="13" w:author="Brian Truskowski" w:date="2016-05-09T16:25:00Z">
-        <w:r>
-          <w:rPr>
-            <w:rFonts w:ascii="Garamond" w:hAnsi="Garamond"/>
-          </w:rPr>
-          <w:t xml:space="preserve"> Mode does not currently affect the simulatio</w:t>
-        </w:r>
-        <w:r>
-          <w:rPr>
-            <w:rFonts w:ascii="Garamond" w:hAnsi="Garamond"/>
-          </w:rPr>
-          <w:t>n but may be used in the future.</w:t>
-        </w:r>
-      </w:ins>
+      <w:r>
+        <w:rPr>
+          <w:rFonts w:ascii="Garamond" w:hAnsi="Garamond"/>
+        </w:rPr>
+        <w:t xml:space="preserve"> Mode does not currently affect the simulation but may in the future.</w:t>
+      </w:r>
     </w:p>
     <w:p>
       <w:pPr>
@@ -1143,7 +1113,6 @@
     <w:p>
       <w:pPr>
         <w:rPr>
-          <w:ins w:id="14" w:author="Brian Truskowski" w:date="2016-05-09T16:36:00Z"/>
           <w:rFonts w:ascii="Garamond" w:hAnsi="Garamond"/>
           <w:i/>
         </w:rPr>
@@ -1152,25 +1121,15 @@
     <w:p>
       <w:pPr>
         <w:rPr>
-          <w:ins w:id="15" w:author="Brian Truskowski" w:date="2016-05-09T16:36:00Z"/>
-          <w:rFonts w:ascii="Garamond" w:hAnsi="Garamond"/>
-          <w:rPrChange w:id="16" w:author="Brian Truskowski" w:date="2016-05-09T16:36:00Z">
-            <w:rPr>
-              <w:ins w:id="17" w:author="Brian Truskowski" w:date="2016-05-09T16:36:00Z"/>
-              <w:rFonts w:ascii="Garamond" w:hAnsi="Garamond"/>
-              <w:i/>
-            </w:rPr>
-          </w:rPrChange>
-        </w:rPr>
-      </w:pPr>
-      <w:ins w:id="18" w:author="Brian Truskowski" w:date="2016-05-09T16:36:00Z">
-        <w:r>
-          <w:rPr>
-            <w:rFonts w:ascii="Garamond" w:hAnsi="Garamond"/>
-          </w:rPr>
-          <w:t xml:space="preserve">Note: For reference, the simulation has dimensions of 10x10x10. </w:t>
-        </w:r>
-      </w:ins>
+          <w:rFonts w:ascii="Garamond" w:hAnsi="Garamond"/>
+        </w:rPr>
+      </w:pPr>
+      <w:r>
+        <w:rPr>
+          <w:rFonts w:ascii="Garamond" w:hAnsi="Garamond"/>
+        </w:rPr>
+        <w:t xml:space="preserve">Note: For reference, the simulation has dimensions of 10x10x10. </w:t>
+      </w:r>
     </w:p>
     <w:p>
       <w:pPr>
@@ -1279,7 +1238,15 @@
           <w:rFonts w:ascii="Garamond" w:hAnsi="Garamond"/>
           <w:b/>
         </w:rPr>
-        <w:t xml:space="preserve"> [1.0 – 8.0] </w:t>
+        <w:t xml:space="preserve"> [1.0 – 8.0</w:t>
+      </w:r>
+      <w:proofErr w:type="gramStart"/>
+      <w:r>
+        <w:rPr>
+          <w:rFonts w:ascii="Garamond" w:hAnsi="Garamond"/>
+          <w:b/>
+        </w:rPr>
+        <w:t xml:space="preserve">] </w:t>
       </w:r>
       <w:r>
         <w:rPr>
@@ -1288,6 +1255,7 @@
         </w:rPr>
         <w:t>:</w:t>
       </w:r>
+      <w:proofErr w:type="gramEnd"/>
       <w:r>
         <w:rPr>
           <w:rFonts w:ascii="Garamond" w:hAnsi="Garamond"/>
@@ -1312,24 +1280,14 @@
         <w:rPr>
           <w:rFonts w:ascii="Garamond" w:hAnsi="Garamond"/>
         </w:rPr>
-        <w:t xml:space="preserve"> c</w:t>
-      </w:r>
-      <w:bookmarkStart w:id="19" w:name="_GoBack"/>
-      <w:bookmarkEnd w:id="19"/>
-      <w:r>
-        <w:rPr>
-          <w:rFonts w:ascii="Garamond" w:hAnsi="Garamond"/>
-        </w:rPr>
-        <w:t>an travel faster and slower than the maximum and minimum speed</w:t>
-      </w:r>
-      <w:ins w:id="20" w:author="Brian Truskowski" w:date="2016-05-09T16:29:00Z">
-        <w:r>
-          <w:rPr>
-            <w:rFonts w:ascii="Garamond" w:hAnsi="Garamond"/>
-          </w:rPr>
-          <w:t xml:space="preserve"> if this parameter is too high or low</w:t>
-        </w:r>
-      </w:ins>
+        <w:t xml:space="preserve"> can travel faster and slower than the maximum and minimum speed</w:t>
+      </w:r>
+      <w:r>
+        <w:rPr>
+          <w:rFonts w:ascii="Garamond" w:hAnsi="Garamond"/>
+        </w:rPr>
+        <w:t xml:space="preserve"> if this parameter is too high or low</w:t>
+      </w:r>
       <w:r>
         <w:rPr>
           <w:rFonts w:ascii="Garamond" w:hAnsi="Garamond"/>
@@ -1460,55 +1418,57 @@
         </w:rPr>
         <w:t xml:space="preserve"> to change speed and direction. Because there is no surface or “gravity” involved, this can be understood as similar to mass</w:t>
       </w:r>
-      <w:ins w:id="21" w:author="Brian Truskowski" w:date="2016-05-09T16:30:00Z">
-        <w:r>
-          <w:rPr>
-            <w:rFonts w:ascii="Garamond" w:hAnsi="Garamond"/>
-          </w:rPr>
-          <w:t xml:space="preserve"> of a </w:t>
-        </w:r>
-        <w:proofErr w:type="spellStart"/>
-        <w:r>
-          <w:rPr>
-            <w:rFonts w:ascii="Garamond" w:hAnsi="Garamond"/>
-          </w:rPr>
-          <w:t>boid</w:t>
-        </w:r>
-      </w:ins>
-      <w:proofErr w:type="spellEnd"/>
-      <w:r>
-        <w:rPr>
-          <w:rFonts w:ascii="Garamond" w:hAnsi="Garamond"/>
-        </w:rPr>
-        <w:t xml:space="preserve">. It is </w:t>
-      </w:r>
-      <w:del w:id="22" w:author="Brian Truskowski" w:date="2016-05-09T16:30:00Z">
-        <w:r>
-          <w:rPr>
-            <w:rFonts w:ascii="Garamond" w:hAnsi="Garamond"/>
-          </w:rPr>
-          <w:delText xml:space="preserve">calculated </w:delText>
-        </w:r>
-      </w:del>
-      <w:ins w:id="23" w:author="Brian Truskowski" w:date="2016-05-09T16:30:00Z">
-        <w:r>
-          <w:rPr>
-            <w:rFonts w:ascii="Garamond" w:hAnsi="Garamond"/>
-          </w:rPr>
-          <w:t>used</w:t>
-        </w:r>
-        <w:r>
-          <w:rPr>
-            <w:rFonts w:ascii="Garamond" w:hAnsi="Garamond"/>
-          </w:rPr>
-          <w:t xml:space="preserve"> </w:t>
-        </w:r>
-      </w:ins>
-      <w:r>
-        <w:rPr>
-          <w:rFonts w:ascii="Garamond" w:hAnsi="Garamond"/>
-        </w:rPr>
-        <w:t>by multiplying the old direction by the inertia value, then dividing all the other components by inertia.</w:t>
+      <w:r>
+        <w:rPr>
+          <w:rFonts w:ascii="Garamond" w:hAnsi="Garamond"/>
+        </w:rPr>
+        <w:t xml:space="preserve"> of a </w:t>
+      </w:r>
+      <w:proofErr w:type="spellStart"/>
+      <w:r>
+        <w:rPr>
+          <w:rFonts w:ascii="Garamond" w:hAnsi="Garamond"/>
+        </w:rPr>
+        <w:t>boid</w:t>
+      </w:r>
+      <w:proofErr w:type="spellEnd"/>
+      <w:r>
+        <w:rPr>
+          <w:rFonts w:ascii="Garamond" w:hAnsi="Garamond"/>
+        </w:rPr>
+        <w:t xml:space="preserve">. </w:t>
+      </w:r>
+      <w:proofErr w:type="gramStart"/>
+      <w:r>
+        <w:rPr>
+          <w:rFonts w:ascii="Garamond" w:hAnsi="Garamond"/>
+        </w:rPr>
+        <w:t xml:space="preserve">It is </w:t>
+      </w:r>
+      <w:r>
+        <w:rPr>
+          <w:rFonts w:ascii="Garamond" w:hAnsi="Garamond"/>
+        </w:rPr>
+        <w:t>calculated</w:t>
+      </w:r>
+      <w:r>
+        <w:rPr>
+          <w:rFonts w:ascii="Garamond" w:hAnsi="Garamond"/>
+        </w:rPr>
+        <w:t xml:space="preserve"> </w:t>
+      </w:r>
+      <w:r>
+        <w:rPr>
+          <w:rFonts w:ascii="Garamond" w:hAnsi="Garamond"/>
+        </w:rPr>
+        <w:t>by multiplying the old direction by the inertia value, then dividing all the other components by inertia</w:t>
+      </w:r>
+      <w:proofErr w:type="gramEnd"/>
+      <w:r>
+        <w:rPr>
+          <w:rFonts w:ascii="Garamond" w:hAnsi="Garamond"/>
+        </w:rPr>
+        <w:t>.</w:t>
       </w:r>
     </w:p>
     <w:p>
@@ -1581,32 +1541,26 @@
         </w:rPr>
         <w:t xml:space="preserve"> feel attraction to the average position of their neighbors.</w:t>
       </w:r>
-      <w:ins w:id="24" w:author="Brian Truskowski" w:date="2016-05-09T16:31:00Z">
-        <w:r>
-          <w:rPr>
-            <w:rFonts w:ascii="Garamond" w:hAnsi="Garamond"/>
-          </w:rPr>
-          <w:t xml:space="preserve"> (In the </w:t>
-        </w:r>
-      </w:ins>
-      <w:proofErr w:type="spellStart"/>
-      <w:ins w:id="25" w:author="Brian Truskowski" w:date="2016-05-09T16:36:00Z">
-        <w:r>
-          <w:rPr>
-            <w:rFonts w:ascii="Garamond" w:hAnsi="Garamond"/>
-          </w:rPr>
-          <w:t>Boids</w:t>
-        </w:r>
-      </w:ins>
-      <w:proofErr w:type="spellEnd"/>
-      <w:ins w:id="26" w:author="Brian Truskowski" w:date="2016-05-09T16:31:00Z">
-        <w:r>
-          <w:rPr>
-            <w:rFonts w:ascii="Garamond" w:hAnsi="Garamond"/>
-          </w:rPr>
-          <w:t xml:space="preserve"> context, this is their 'cohesion' instinct)</w:t>
-        </w:r>
-      </w:ins>
+      <w:r>
+        <w:rPr>
+          <w:rFonts w:ascii="Garamond" w:hAnsi="Garamond"/>
+        </w:rPr>
+        <w:t xml:space="preserve"> (In the </w:t>
+      </w:r>
+      <w:proofErr w:type="spellStart"/>
+      <w:r>
+        <w:rPr>
+          <w:rFonts w:ascii="Garamond" w:hAnsi="Garamond"/>
+        </w:rPr>
+        <w:t>Boids</w:t>
+      </w:r>
+      <w:proofErr w:type="spellEnd"/>
+      <w:r>
+        <w:rPr>
+          <w:rFonts w:ascii="Garamond" w:hAnsi="Garamond"/>
+        </w:rPr>
+        <w:t xml:space="preserve"> context, this is their 'cohesion' instinct)</w:t>
+      </w:r>
     </w:p>
     <w:p>
       <w:pPr>
@@ -1648,28 +1602,24 @@
         </w:rPr>
         <w:t xml:space="preserve"> (per flock) feel attraction to the </w:t>
       </w:r>
-      <w:del w:id="27" w:author="Brian Truskowski" w:date="2016-05-09T16:32:00Z">
-        <w:r>
-          <w:rPr>
-            <w:rFonts w:ascii="Garamond" w:hAnsi="Garamond"/>
-          </w:rPr>
-          <w:delText xml:space="preserve">closest </w:delText>
-        </w:r>
-      </w:del>
+      <w:r>
+        <w:rPr>
+          <w:rFonts w:ascii="Garamond" w:hAnsi="Garamond"/>
+        </w:rPr>
+        <w:t xml:space="preserve">closest </w:t>
+      </w:r>
       <w:r>
         <w:rPr>
           <w:rFonts w:ascii="Garamond" w:hAnsi="Garamond"/>
         </w:rPr>
         <w:t>attractor</w:t>
       </w:r>
-      <w:ins w:id="28" w:author="Brian Truskowski" w:date="2016-05-09T16:32:00Z">
-        <w:r>
-          <w:rPr>
-            <w:rFonts w:ascii="Garamond" w:hAnsi="Garamond"/>
-          </w:rPr>
-          <w:t>s</w:t>
-        </w:r>
-      </w:ins>
+      <w:r>
+        <w:rPr>
+          <w:rFonts w:ascii="Garamond" w:hAnsi="Garamond"/>
+        </w:rPr>
+        <w:t>s</w:t>
+      </w:r>
       <w:r>
         <w:rPr>
           <w:rFonts w:ascii="Garamond" w:hAnsi="Garamond"/>
@@ -1745,32 +1695,26 @@
         </w:rPr>
         <w:t xml:space="preserve"> feel attraction to the average direction of their neighbors. Match works the same as center, except it changes direction not position.</w:t>
       </w:r>
-      <w:ins w:id="29" w:author="Brian Truskowski" w:date="2016-05-09T16:33:00Z">
-        <w:r>
-          <w:rPr>
-            <w:rFonts w:ascii="Garamond" w:hAnsi="Garamond"/>
-          </w:rPr>
-          <w:t xml:space="preserve"> (In the </w:t>
-        </w:r>
-      </w:ins>
-      <w:proofErr w:type="spellStart"/>
-      <w:ins w:id="30" w:author="Brian Truskowski" w:date="2016-05-09T16:35:00Z">
-        <w:r>
-          <w:rPr>
-            <w:rFonts w:ascii="Garamond" w:hAnsi="Garamond"/>
-          </w:rPr>
-          <w:t>Boids</w:t>
-        </w:r>
-      </w:ins>
-      <w:proofErr w:type="spellEnd"/>
-      <w:ins w:id="31" w:author="Brian Truskowski" w:date="2016-05-09T16:33:00Z">
-        <w:r>
-          <w:rPr>
-            <w:rFonts w:ascii="Garamond" w:hAnsi="Garamond"/>
-          </w:rPr>
-          <w:t xml:space="preserve"> context, this is their 'alignment' instinct)</w:t>
-        </w:r>
-      </w:ins>
+      <w:r>
+        <w:rPr>
+          <w:rFonts w:ascii="Garamond" w:hAnsi="Garamond"/>
+        </w:rPr>
+        <w:t xml:space="preserve"> (In the </w:t>
+      </w:r>
+      <w:proofErr w:type="spellStart"/>
+      <w:r>
+        <w:rPr>
+          <w:rFonts w:ascii="Garamond" w:hAnsi="Garamond"/>
+        </w:rPr>
+        <w:t>Boids</w:t>
+      </w:r>
+      <w:proofErr w:type="spellEnd"/>
+      <w:r>
+        <w:rPr>
+          <w:rFonts w:ascii="Garamond" w:hAnsi="Garamond"/>
+        </w:rPr>
+        <w:t xml:space="preserve"> context, this is their 'alignment' instinct)</w:t>
+      </w:r>
     </w:p>
     <w:p>
       <w:pPr>
@@ -1991,56 +1935,62 @@
         <w:t>Dist</w:t>
       </w:r>
       <w:proofErr w:type="spellEnd"/>
-      <w:ins w:id="32" w:author="Brian Truskowski" w:date="2016-05-09T16:35:00Z">
-        <w:r>
-          <w:rPr>
-            <w:rFonts w:ascii="Garamond" w:hAnsi="Garamond"/>
-          </w:rPr>
-          <w:t xml:space="preserve"> (The combination of Sep </w:t>
-        </w:r>
-        <w:proofErr w:type="spellStart"/>
-        <w:r>
-          <w:rPr>
-            <w:rFonts w:ascii="Garamond" w:hAnsi="Garamond"/>
-          </w:rPr>
-          <w:t>Dist</w:t>
-        </w:r>
-        <w:proofErr w:type="spellEnd"/>
-        <w:r>
-          <w:rPr>
-            <w:rFonts w:ascii="Garamond" w:hAnsi="Garamond"/>
-          </w:rPr>
-          <w:t xml:space="preserve"> and Sep </w:t>
-        </w:r>
-        <w:proofErr w:type="spellStart"/>
-        <w:r>
-          <w:rPr>
-            <w:rFonts w:ascii="Garamond" w:hAnsi="Garamond"/>
-          </w:rPr>
-          <w:t>Wt</w:t>
-        </w:r>
-        <w:proofErr w:type="spellEnd"/>
-        <w:r>
-          <w:rPr>
-            <w:rFonts w:ascii="Garamond" w:hAnsi="Garamond"/>
-          </w:rPr>
-          <w:t xml:space="preserve"> is the 'separation' instinct in the </w:t>
-        </w:r>
-        <w:proofErr w:type="spellStart"/>
-        <w:r>
-          <w:rPr>
-            <w:rFonts w:ascii="Garamond" w:hAnsi="Garamond"/>
-          </w:rPr>
-          <w:t>Boids</w:t>
-        </w:r>
-        <w:proofErr w:type="spellEnd"/>
-        <w:r>
-          <w:rPr>
-            <w:rFonts w:ascii="Garamond" w:hAnsi="Garamond"/>
-          </w:rPr>
-          <w:t xml:space="preserve"> simulation)</w:t>
-        </w:r>
-      </w:ins>
+      <w:r>
+        <w:rPr>
+          <w:rFonts w:ascii="Garamond" w:hAnsi="Garamond"/>
+        </w:rPr>
+        <w:t xml:space="preserve"> (The combination of Sep </w:t>
+      </w:r>
+      <w:proofErr w:type="spellStart"/>
+      <w:r>
+        <w:rPr>
+          <w:rFonts w:ascii="Garamond" w:hAnsi="Garamond"/>
+        </w:rPr>
+        <w:t>Dist</w:t>
+      </w:r>
+      <w:proofErr w:type="spellEnd"/>
+      <w:r>
+        <w:rPr>
+          <w:rFonts w:ascii="Garamond" w:hAnsi="Garamond"/>
+        </w:rPr>
+        <w:t xml:space="preserve"> and Sep </w:t>
+      </w:r>
+      <w:proofErr w:type="spellStart"/>
+      <w:r>
+        <w:rPr>
+          <w:rFonts w:ascii="Garamond" w:hAnsi="Garamond"/>
+        </w:rPr>
+        <w:t>Wt</w:t>
+      </w:r>
+      <w:proofErr w:type="spellEnd"/>
+      <w:r>
+        <w:rPr>
+          <w:rFonts w:ascii="Garamond" w:hAnsi="Garamond"/>
+        </w:rPr>
+        <w:t xml:space="preserve"> is the 'separation' instinct in the </w:t>
+      </w:r>
+      <w:proofErr w:type="spellStart"/>
+      <w:r>
+        <w:rPr>
+          <w:rFonts w:ascii="Garamond" w:hAnsi="Garamond"/>
+        </w:rPr>
+        <w:t>Boids</w:t>
+      </w:r>
+      <w:proofErr w:type="spellEnd"/>
+      <w:r>
+        <w:rPr>
+          <w:rFonts w:ascii="Garamond" w:hAnsi="Garamond"/>
+        </w:rPr>
+        <w:t xml:space="preserve"> simulation</w:t>
+      </w:r>
+      <w:proofErr w:type="gramStart"/>
+      <w:r>
+        <w:rPr>
+          <w:rFonts w:ascii="Garamond" w:hAnsi="Garamond"/>
+        </w:rPr>
+        <w:t>)</w:t>
+      </w:r>
+      <w:proofErr w:type="gramEnd"/>
     </w:p>
     <w:p>
       <w:pPr>
@@ -2291,59 +2241,6 @@
     </w:sectPr>
   </w:body>
 </w:document>
-</file>
-
-<file path=word/comments.xml><?xml version="1.0" encoding="utf-8"?>
-<w:comments xmlns:wpc="http://schemas.microsoft.com/office/word/2010/wordprocessingCanvas" xmlns:mo="http://schemas.microsoft.com/office/mac/office/2008/main" xmlns:mc="http://schemas.openxmlformats.org/markup-compatibility/2006" xmlns:mv="urn:schemas-microsoft-com:mac:vml" xmlns:o="urn:schemas-microsoft-com:office:office" xmlns:r="http://schemas.openxmlformats.org/officeDocument/2006/relationships" xmlns:m="http://schemas.openxmlformats.org/officeDocument/2006/math" xmlns:v="urn:schemas-microsoft-com:vml" xmlns:wp14="http://schemas.microsoft.com/office/word/2010/wordprocessingDrawing" xmlns:wp="http://schemas.openxmlformats.org/drawingml/2006/wordprocessingDrawing" xmlns:w10="urn:schemas-microsoft-com:office:word" xmlns:w="http://schemas.openxmlformats.org/wordprocessingml/2006/main" xmlns:w14="http://schemas.microsoft.com/office/word/2010/wordml" xmlns:wpg="http://schemas.microsoft.com/office/word/2010/wordprocessingGroup" xmlns:wpi="http://schemas.microsoft.com/office/word/2010/wordprocessingInk" xmlns:wne="http://schemas.microsoft.com/office/word/2006/wordml" xmlns:wps="http://schemas.microsoft.com/office/word/2010/wordprocessingShape" mc:Ignorable="w14 wp14">
-  <w:comment w:id="2" w:author="Brian Truskowski" w:date="2016-05-09T16:16:00Z" w:initials="BT">
-    <w:p>
-      <w:pPr>
-        <w:pStyle w:val="CommentText"/>
-      </w:pPr>
-      <w:r>
-        <w:rPr>
-          <w:rStyle w:val="CommentReference"/>
-        </w:rPr>
-        <w:annotationRef/>
-      </w:r>
-      <w:r>
-        <w:t xml:space="preserve">Should we include </w:t>
-      </w:r>
-      <w:proofErr w:type="spellStart"/>
-      <w:r>
-        <w:t>github</w:t>
-      </w:r>
-      <w:proofErr w:type="spellEnd"/>
-      <w:r>
-        <w:t xml:space="preserve"> stuff, or just assume that they will not be accessing the code thru </w:t>
-      </w:r>
-      <w:proofErr w:type="spellStart"/>
-      <w:r>
-        <w:t>github</w:t>
-      </w:r>
-      <w:proofErr w:type="spellEnd"/>
-      <w:r>
-        <w:t>?</w:t>
-      </w:r>
-    </w:p>
-  </w:comment>
-  <w:comment w:id="5" w:author="Brian Truskowski" w:date="2016-05-09T16:23:00Z" w:initials="BT">
-    <w:p>
-      <w:pPr>
-        <w:pStyle w:val="CommentText"/>
-      </w:pPr>
-      <w:r>
-        <w:rPr>
-          <w:rStyle w:val="CommentReference"/>
-        </w:rPr>
-        <w:annotationRef/>
-      </w:r>
-      <w:r>
-        <w:t>Should we include a note that this would typically be used for debugging purposes?</w:t>
-      </w:r>
-    </w:p>
-  </w:comment>
-</w:comments>
 </file>
 
 <file path=word/numbering.xml><?xml version="1.0" encoding="utf-8"?>
@@ -3334,7 +3231,7 @@
 </file>
 
 <file path=customXml/itemProps1.xml><?xml version="1.0" encoding="utf-8"?>
-<ds:datastoreItem xmlns:ds="http://schemas.openxmlformats.org/officeDocument/2006/customXml" ds:itemID="{42DFB711-B7E3-C740-B52E-E47510C55C88}">
+<ds:datastoreItem xmlns:ds="http://schemas.openxmlformats.org/officeDocument/2006/customXml" ds:itemID="{15458DE6-E9BE-C340-85D5-5665181F1838}">
   <ds:schemaRefs>
     <ds:schemaRef ds:uri="http://schemas.openxmlformats.org/officeDocument/2006/bibliography"/>
   </ds:schemaRefs>

</xml_diff>